<commit_message>
done some new labs
</commit_message>
<xml_diff>
--- a/tau/labs/lab4/lab4.docx
+++ b/tau/labs/lab4/lab4.docx
@@ -946,7 +946,7 @@
       <w:pPr>
         <w:pStyle w:val="af5"/>
       </w:pPr>
-      <w:bookmarkStart w:id="4" w:name="_Toc163904991"/>
+      <w:bookmarkStart w:id="4" w:name="_Toc164069926"/>
       <w:r>
         <w:lastRenderedPageBreak/>
         <w:t>ОГЛАВЛЕНИЕ</w:t>
@@ -964,6 +964,7 @@
         <w:rPr>
           <w:rFonts w:asciiTheme="minorHAnsi" w:hAnsiTheme="minorHAnsi" w:cstheme="minorBidi"/>
           <w:b w:val="0"/>
+          <w:bCs/>
           <w:caps w:val="0"/>
           <w:kern w:val="2"/>
           <w:sz w:val="24"/>
@@ -972,58 +973,86 @@
         </w:rPr>
       </w:pPr>
       <w:r>
+        <w:rPr>
+          <w:b w:val="0"/>
+          <w:bCs/>
+        </w:rPr>
         <w:fldChar w:fldCharType="begin"/>
       </w:r>
       <w:r>
+        <w:rPr>
+          <w:b w:val="0"/>
+          <w:bCs/>
+        </w:rPr>
         <w:instrText xml:space="preserve"> TOC \o "1-3" \h \z \u </w:instrText>
       </w:r>
       <w:r>
+        <w:rPr>
+          <w:b w:val="0"/>
+          <w:bCs/>
+        </w:rPr>
         <w:fldChar w:fldCharType="separate"/>
       </w:r>
-      <w:hyperlink w:anchor="_Toc163904991" w:history="1">
+      <w:hyperlink w:anchor="_Toc164069926" w:history="1">
         <w:r>
           <w:rPr>
             <w:rStyle w:val="a6"/>
+            <w:b w:val="0"/>
+            <w:bCs/>
           </w:rPr>
           <w:t>ОГЛАВЛЕНИЕ</w:t>
         </w:r>
         <w:r>
           <w:rPr>
+            <w:b w:val="0"/>
+            <w:bCs/>
             <w:webHidden/>
           </w:rPr>
           <w:tab/>
         </w:r>
         <w:r>
           <w:rPr>
+            <w:b w:val="0"/>
+            <w:bCs/>
             <w:webHidden/>
           </w:rPr>
           <w:fldChar w:fldCharType="begin"/>
         </w:r>
         <w:r>
           <w:rPr>
+            <w:b w:val="0"/>
+            <w:bCs/>
             <w:webHidden/>
           </w:rPr>
-          <w:instrText xml:space="preserve"> PAGEREF _Toc163904991 \h </w:instrText>
-        </w:r>
-        <w:r>
-          <w:rPr>
+          <w:instrText xml:space="preserve"> PAGEREF _Toc164069926 \h </w:instrText>
+        </w:r>
+        <w:r>
+          <w:rPr>
+            <w:b w:val="0"/>
+            <w:bCs/>
             <w:webHidden/>
           </w:rPr>
         </w:r>
         <w:r>
           <w:rPr>
+            <w:b w:val="0"/>
+            <w:bCs/>
             <w:webHidden/>
           </w:rPr>
           <w:fldChar w:fldCharType="separate"/>
         </w:r>
         <w:r>
           <w:rPr>
+            <w:b w:val="0"/>
+            <w:bCs/>
             <w:webHidden/>
           </w:rPr>
           <w:t>2</w:t>
         </w:r>
         <w:r>
           <w:rPr>
+            <w:b w:val="0"/>
+            <w:bCs/>
             <w:webHidden/>
           </w:rPr>
           <w:fldChar w:fldCharType="end"/>
@@ -1039,6 +1068,7 @@
         <w:rPr>
           <w:rFonts w:asciiTheme="minorHAnsi" w:hAnsiTheme="minorHAnsi" w:cstheme="minorBidi"/>
           <w:b w:val="0"/>
+          <w:bCs/>
           <w:caps w:val="0"/>
           <w:kern w:val="2"/>
           <w:sz w:val="24"/>
@@ -1046,10 +1076,12 @@
           <w14:ligatures w14:val="standardContextual"/>
         </w:rPr>
       </w:pPr>
-      <w:hyperlink w:anchor="_Toc163904992" w:history="1">
+      <w:hyperlink w:anchor="_Toc164069927" w:history="1">
         <w:r>
           <w:rPr>
             <w:rStyle w:val="a6"/>
+            <w:b w:val="0"/>
+            <w:bCs/>
           </w:rPr>
           <w:t>1.</w:t>
         </w:r>
@@ -1057,6 +1089,7 @@
           <w:rPr>
             <w:rFonts w:asciiTheme="minorHAnsi" w:hAnsiTheme="minorHAnsi" w:cstheme="minorBidi"/>
             <w:b w:val="0"/>
+            <w:bCs/>
             <w:caps w:val="0"/>
             <w:kern w:val="2"/>
             <w:sz w:val="24"/>
@@ -1068,46 +1101,62 @@
         <w:r>
           <w:rPr>
             <w:rStyle w:val="a6"/>
+            <w:b w:val="0"/>
+            <w:bCs/>
           </w:rPr>
           <w:t>Моделирование цифро-аналогового преобразователя</w:t>
         </w:r>
         <w:r>
           <w:rPr>
+            <w:b w:val="0"/>
+            <w:bCs/>
             <w:webHidden/>
           </w:rPr>
           <w:tab/>
         </w:r>
         <w:r>
           <w:rPr>
+            <w:b w:val="0"/>
+            <w:bCs/>
             <w:webHidden/>
           </w:rPr>
           <w:fldChar w:fldCharType="begin"/>
         </w:r>
         <w:r>
           <w:rPr>
+            <w:b w:val="0"/>
+            <w:bCs/>
             <w:webHidden/>
           </w:rPr>
-          <w:instrText xml:space="preserve"> PAGEREF _Toc163904992 \h </w:instrText>
-        </w:r>
-        <w:r>
-          <w:rPr>
+          <w:instrText xml:space="preserve"> PAGEREF _Toc164069927 \h </w:instrText>
+        </w:r>
+        <w:r>
+          <w:rPr>
+            <w:b w:val="0"/>
+            <w:bCs/>
             <w:webHidden/>
           </w:rPr>
         </w:r>
         <w:r>
           <w:rPr>
+            <w:b w:val="0"/>
+            <w:bCs/>
             <w:webHidden/>
           </w:rPr>
           <w:fldChar w:fldCharType="separate"/>
         </w:r>
         <w:r>
           <w:rPr>
+            <w:b w:val="0"/>
+            <w:bCs/>
             <w:webHidden/>
           </w:rPr>
           <w:t>3</w:t>
         </w:r>
         <w:r>
           <w:rPr>
+            <w:b w:val="0"/>
+            <w:bCs/>
             <w:webHidden/>
           </w:rPr>
           <w:fldChar w:fldCharType="end"/>
@@ -1119,6 +1168,7 @@
         <w:pStyle w:val="31"/>
         <w:rPr>
           <w:rFonts w:asciiTheme="minorHAnsi" w:eastAsiaTheme="minorEastAsia" w:hAnsiTheme="minorHAnsi" w:cstheme="minorBidi"/>
+          <w:bCs/>
           <w:noProof/>
           <w:kern w:val="2"/>
           <w:sz w:val="24"/>
@@ -1127,16 +1177,18 @@
           <w14:ligatures w14:val="standardContextual"/>
         </w:rPr>
       </w:pPr>
-      <w:hyperlink w:anchor="_Toc163904993" w:history="1">
+      <w:hyperlink w:anchor="_Toc164069928" w:history="1">
         <w:r>
           <w:rPr>
             <w:rStyle w:val="a6"/>
+            <w:bCs/>
             <w:noProof/>
           </w:rPr>
           <w:t>Постановка:</w:t>
         </w:r>
         <w:r>
           <w:rPr>
+            <w:bCs/>
             <w:noProof/>
             <w:webHidden/>
           </w:rPr>
@@ -1144,6 +1196,7 @@
         </w:r>
         <w:r>
           <w:rPr>
+            <w:bCs/>
             <w:noProof/>
             <w:webHidden/>
           </w:rPr>
@@ -1151,19 +1204,22 @@
         </w:r>
         <w:r>
           <w:rPr>
+            <w:bCs/>
             <w:noProof/>
             <w:webHidden/>
           </w:rPr>
-          <w:instrText xml:space="preserve"> PAGEREF _Toc163904993 \h </w:instrText>
-        </w:r>
-        <w:r>
-          <w:rPr>
+          <w:instrText xml:space="preserve"> PAGEREF _Toc164069928 \h </w:instrText>
+        </w:r>
+        <w:r>
+          <w:rPr>
+            <w:bCs/>
             <w:noProof/>
             <w:webHidden/>
           </w:rPr>
         </w:r>
         <w:r>
           <w:rPr>
+            <w:bCs/>
             <w:noProof/>
             <w:webHidden/>
           </w:rPr>
@@ -1171,6 +1227,7 @@
         </w:r>
         <w:r>
           <w:rPr>
+            <w:bCs/>
             <w:noProof/>
             <w:webHidden/>
           </w:rPr>
@@ -1178,6 +1235,7 @@
         </w:r>
         <w:r>
           <w:rPr>
+            <w:bCs/>
             <w:noProof/>
             <w:webHidden/>
           </w:rPr>
@@ -1190,6 +1248,7 @@
         <w:pStyle w:val="31"/>
         <w:rPr>
           <w:rFonts w:asciiTheme="minorHAnsi" w:eastAsiaTheme="minorEastAsia" w:hAnsiTheme="minorHAnsi" w:cstheme="minorBidi"/>
+          <w:bCs/>
           <w:noProof/>
           <w:kern w:val="2"/>
           <w:sz w:val="24"/>
@@ -1198,16 +1257,18 @@
           <w14:ligatures w14:val="standardContextual"/>
         </w:rPr>
       </w:pPr>
-      <w:hyperlink w:anchor="_Toc163904994" w:history="1">
+      <w:hyperlink w:anchor="_Toc164069929" w:history="1">
         <w:r>
           <w:rPr>
             <w:rStyle w:val="a6"/>
+            <w:bCs/>
             <w:noProof/>
           </w:rPr>
           <w:t>Решение:</w:t>
         </w:r>
         <w:r>
           <w:rPr>
+            <w:bCs/>
             <w:noProof/>
             <w:webHidden/>
           </w:rPr>
@@ -1215,6 +1276,7 @@
         </w:r>
         <w:r>
           <w:rPr>
+            <w:bCs/>
             <w:noProof/>
             <w:webHidden/>
           </w:rPr>
@@ -1222,19 +1284,22 @@
         </w:r>
         <w:r>
           <w:rPr>
+            <w:bCs/>
             <w:noProof/>
             <w:webHidden/>
           </w:rPr>
-          <w:instrText xml:space="preserve"> PAGEREF _Toc163904994 \h </w:instrText>
-        </w:r>
-        <w:r>
-          <w:rPr>
+          <w:instrText xml:space="preserve"> PAGEREF _Toc164069929 \h </w:instrText>
+        </w:r>
+        <w:r>
+          <w:rPr>
+            <w:bCs/>
             <w:noProof/>
             <w:webHidden/>
           </w:rPr>
         </w:r>
         <w:r>
           <w:rPr>
+            <w:bCs/>
             <w:noProof/>
             <w:webHidden/>
           </w:rPr>
@@ -1242,6 +1307,7 @@
         </w:r>
         <w:r>
           <w:rPr>
+            <w:bCs/>
             <w:noProof/>
             <w:webHidden/>
           </w:rPr>
@@ -1249,6 +1315,7 @@
         </w:r>
         <w:r>
           <w:rPr>
+            <w:bCs/>
             <w:noProof/>
             <w:webHidden/>
           </w:rPr>
@@ -1261,6 +1328,7 @@
         <w:pStyle w:val="31"/>
         <w:rPr>
           <w:rFonts w:asciiTheme="minorHAnsi" w:eastAsiaTheme="minorEastAsia" w:hAnsiTheme="minorHAnsi" w:cstheme="minorBidi"/>
+          <w:bCs/>
           <w:noProof/>
           <w:kern w:val="2"/>
           <w:sz w:val="24"/>
@@ -1269,16 +1337,18 @@
           <w14:ligatures w14:val="standardContextual"/>
         </w:rPr>
       </w:pPr>
-      <w:hyperlink w:anchor="_Toc163904995" w:history="1">
+      <w:hyperlink w:anchor="_Toc164069930" w:history="1">
         <w:r>
           <w:rPr>
             <w:rStyle w:val="a6"/>
+            <w:bCs/>
             <w:noProof/>
           </w:rPr>
           <w:t>Вывод:</w:t>
         </w:r>
         <w:r>
           <w:rPr>
+            <w:bCs/>
             <w:noProof/>
             <w:webHidden/>
           </w:rPr>
@@ -1286,6 +1356,7 @@
         </w:r>
         <w:r>
           <w:rPr>
+            <w:bCs/>
             <w:noProof/>
             <w:webHidden/>
           </w:rPr>
@@ -1293,19 +1364,22 @@
         </w:r>
         <w:r>
           <w:rPr>
+            <w:bCs/>
             <w:noProof/>
             <w:webHidden/>
           </w:rPr>
-          <w:instrText xml:space="preserve"> PAGEREF _Toc163904995 \h </w:instrText>
-        </w:r>
-        <w:r>
-          <w:rPr>
+          <w:instrText xml:space="preserve"> PAGEREF _Toc164069930 \h </w:instrText>
+        </w:r>
+        <w:r>
+          <w:rPr>
+            <w:bCs/>
             <w:noProof/>
             <w:webHidden/>
           </w:rPr>
         </w:r>
         <w:r>
           <w:rPr>
+            <w:bCs/>
             <w:noProof/>
             <w:webHidden/>
           </w:rPr>
@@ -1313,6 +1387,7 @@
         </w:r>
         <w:r>
           <w:rPr>
+            <w:bCs/>
             <w:noProof/>
             <w:webHidden/>
           </w:rPr>
@@ -1320,6 +1395,7 @@
         </w:r>
         <w:r>
           <w:rPr>
+            <w:bCs/>
             <w:noProof/>
             <w:webHidden/>
           </w:rPr>
@@ -1333,6 +1409,7 @@
         <w:rPr>
           <w:rFonts w:asciiTheme="minorHAnsi" w:hAnsiTheme="minorHAnsi" w:cstheme="minorBidi"/>
           <w:b w:val="0"/>
+          <w:bCs/>
           <w:caps w:val="0"/>
           <w:kern w:val="2"/>
           <w:sz w:val="24"/>
@@ -1340,50 +1417,66 @@
           <w14:ligatures w14:val="standardContextual"/>
         </w:rPr>
       </w:pPr>
-      <w:hyperlink w:anchor="_Toc163904996" w:history="1">
+      <w:hyperlink w:anchor="_Toc164069931" w:history="1">
         <w:r>
           <w:rPr>
             <w:rStyle w:val="a6"/>
+            <w:b w:val="0"/>
+            <w:bCs/>
           </w:rPr>
           <w:t>ДЗ1 по курсу нелинейной ТАУ</w:t>
         </w:r>
         <w:r>
           <w:rPr>
+            <w:b w:val="0"/>
+            <w:bCs/>
             <w:webHidden/>
           </w:rPr>
           <w:tab/>
         </w:r>
         <w:r>
           <w:rPr>
+            <w:b w:val="0"/>
+            <w:bCs/>
             <w:webHidden/>
           </w:rPr>
           <w:fldChar w:fldCharType="begin"/>
         </w:r>
         <w:r>
           <w:rPr>
+            <w:b w:val="0"/>
+            <w:bCs/>
             <w:webHidden/>
           </w:rPr>
-          <w:instrText xml:space="preserve"> PAGEREF _Toc163904996 \h </w:instrText>
-        </w:r>
-        <w:r>
-          <w:rPr>
+          <w:instrText xml:space="preserve"> PAGEREF _Toc164069931 \h </w:instrText>
+        </w:r>
+        <w:r>
+          <w:rPr>
+            <w:b w:val="0"/>
+            <w:bCs/>
             <w:webHidden/>
           </w:rPr>
         </w:r>
         <w:r>
           <w:rPr>
+            <w:b w:val="0"/>
+            <w:bCs/>
             <w:webHidden/>
           </w:rPr>
           <w:fldChar w:fldCharType="separate"/>
         </w:r>
         <w:r>
           <w:rPr>
+            <w:b w:val="0"/>
+            <w:bCs/>
             <w:webHidden/>
           </w:rPr>
           <w:t>5</w:t>
         </w:r>
         <w:r>
           <w:rPr>
+            <w:b w:val="0"/>
+            <w:bCs/>
             <w:webHidden/>
           </w:rPr>
           <w:fldChar w:fldCharType="end"/>
@@ -1395,6 +1488,7 @@
         <w:pStyle w:val="31"/>
         <w:rPr>
           <w:rFonts w:asciiTheme="minorHAnsi" w:eastAsiaTheme="minorEastAsia" w:hAnsiTheme="minorHAnsi" w:cstheme="minorBidi"/>
+          <w:bCs/>
           <w:noProof/>
           <w:kern w:val="2"/>
           <w:sz w:val="24"/>
@@ -1403,16 +1497,18 @@
           <w14:ligatures w14:val="standardContextual"/>
         </w:rPr>
       </w:pPr>
-      <w:hyperlink w:anchor="_Toc163904997" w:history="1">
+      <w:hyperlink w:anchor="_Toc164069932" w:history="1">
         <w:r>
           <w:rPr>
             <w:rStyle w:val="a6"/>
+            <w:bCs/>
             <w:noProof/>
           </w:rPr>
           <w:t>Постановка:</w:t>
         </w:r>
         <w:r>
           <w:rPr>
+            <w:bCs/>
             <w:noProof/>
             <w:webHidden/>
           </w:rPr>
@@ -1420,6 +1516,7 @@
         </w:r>
         <w:r>
           <w:rPr>
+            <w:bCs/>
             <w:noProof/>
             <w:webHidden/>
           </w:rPr>
@@ -1427,19 +1524,22 @@
         </w:r>
         <w:r>
           <w:rPr>
+            <w:bCs/>
             <w:noProof/>
             <w:webHidden/>
           </w:rPr>
-          <w:instrText xml:space="preserve"> PAGEREF _Toc163904997 \h </w:instrText>
-        </w:r>
-        <w:r>
-          <w:rPr>
+          <w:instrText xml:space="preserve"> PAGEREF _Toc164069932 \h </w:instrText>
+        </w:r>
+        <w:r>
+          <w:rPr>
+            <w:bCs/>
             <w:noProof/>
             <w:webHidden/>
           </w:rPr>
         </w:r>
         <w:r>
           <w:rPr>
+            <w:bCs/>
             <w:noProof/>
             <w:webHidden/>
           </w:rPr>
@@ -1447,6 +1547,7 @@
         </w:r>
         <w:r>
           <w:rPr>
+            <w:bCs/>
             <w:noProof/>
             <w:webHidden/>
           </w:rPr>
@@ -1454,6 +1555,7 @@
         </w:r>
         <w:r>
           <w:rPr>
+            <w:bCs/>
             <w:noProof/>
             <w:webHidden/>
           </w:rPr>
@@ -1466,6 +1568,7 @@
         <w:pStyle w:val="31"/>
         <w:rPr>
           <w:rFonts w:asciiTheme="minorHAnsi" w:eastAsiaTheme="minorEastAsia" w:hAnsiTheme="minorHAnsi" w:cstheme="minorBidi"/>
+          <w:bCs/>
           <w:noProof/>
           <w:kern w:val="2"/>
           <w:sz w:val="24"/>
@@ -1474,16 +1577,18 @@
           <w14:ligatures w14:val="standardContextual"/>
         </w:rPr>
       </w:pPr>
-      <w:hyperlink w:anchor="_Toc163904998" w:history="1">
+      <w:hyperlink w:anchor="_Toc164069933" w:history="1">
         <w:r>
           <w:rPr>
             <w:rStyle w:val="a6"/>
+            <w:bCs/>
             <w:noProof/>
           </w:rPr>
           <w:t>Решение:</w:t>
         </w:r>
         <w:r>
           <w:rPr>
+            <w:bCs/>
             <w:noProof/>
             <w:webHidden/>
           </w:rPr>
@@ -1491,6 +1596,7 @@
         </w:r>
         <w:r>
           <w:rPr>
+            <w:bCs/>
             <w:noProof/>
             <w:webHidden/>
           </w:rPr>
@@ -1498,19 +1604,22 @@
         </w:r>
         <w:r>
           <w:rPr>
+            <w:bCs/>
             <w:noProof/>
             <w:webHidden/>
           </w:rPr>
-          <w:instrText xml:space="preserve"> PAGEREF _Toc163904998 \h </w:instrText>
-        </w:r>
-        <w:r>
-          <w:rPr>
+          <w:instrText xml:space="preserve"> PAGEREF _Toc164069933 \h </w:instrText>
+        </w:r>
+        <w:r>
+          <w:rPr>
+            <w:bCs/>
             <w:noProof/>
             <w:webHidden/>
           </w:rPr>
         </w:r>
         <w:r>
           <w:rPr>
+            <w:bCs/>
             <w:noProof/>
             <w:webHidden/>
           </w:rPr>
@@ -1518,6 +1627,7 @@
         </w:r>
         <w:r>
           <w:rPr>
+            <w:bCs/>
             <w:noProof/>
             <w:webHidden/>
           </w:rPr>
@@ -1525,6 +1635,7 @@
         </w:r>
         <w:r>
           <w:rPr>
+            <w:bCs/>
             <w:noProof/>
             <w:webHidden/>
           </w:rPr>
@@ -1537,6 +1648,7 @@
         <w:pStyle w:val="31"/>
         <w:rPr>
           <w:rFonts w:asciiTheme="minorHAnsi" w:eastAsiaTheme="minorEastAsia" w:hAnsiTheme="minorHAnsi" w:cstheme="minorBidi"/>
+          <w:bCs/>
           <w:noProof/>
           <w:kern w:val="2"/>
           <w:sz w:val="24"/>
@@ -1545,16 +1657,18 @@
           <w14:ligatures w14:val="standardContextual"/>
         </w:rPr>
       </w:pPr>
-      <w:hyperlink w:anchor="_Toc163904999" w:history="1">
+      <w:hyperlink w:anchor="_Toc164069934" w:history="1">
         <w:r>
           <w:rPr>
             <w:rStyle w:val="a6"/>
+            <w:bCs/>
             <w:noProof/>
           </w:rPr>
           <w:t>Вывод:</w:t>
         </w:r>
         <w:r>
           <w:rPr>
+            <w:bCs/>
             <w:noProof/>
             <w:webHidden/>
           </w:rPr>
@@ -1562,6 +1676,7 @@
         </w:r>
         <w:r>
           <w:rPr>
+            <w:bCs/>
             <w:noProof/>
             <w:webHidden/>
           </w:rPr>
@@ -1569,19 +1684,22 @@
         </w:r>
         <w:r>
           <w:rPr>
+            <w:bCs/>
             <w:noProof/>
             <w:webHidden/>
           </w:rPr>
-          <w:instrText xml:space="preserve"> PAGEREF _Toc163904999 \h </w:instrText>
-        </w:r>
-        <w:r>
-          <w:rPr>
+          <w:instrText xml:space="preserve"> PAGEREF _Toc164069934 \h </w:instrText>
+        </w:r>
+        <w:r>
+          <w:rPr>
+            <w:bCs/>
             <w:noProof/>
             <w:webHidden/>
           </w:rPr>
         </w:r>
         <w:r>
           <w:rPr>
+            <w:bCs/>
             <w:noProof/>
             <w:webHidden/>
           </w:rPr>
@@ -1589,6 +1707,7 @@
         </w:r>
         <w:r>
           <w:rPr>
+            <w:bCs/>
             <w:noProof/>
             <w:webHidden/>
           </w:rPr>
@@ -1596,6 +1715,7 @@
         </w:r>
         <w:r>
           <w:rPr>
+            <w:bCs/>
             <w:noProof/>
             <w:webHidden/>
           </w:rPr>
@@ -1606,9 +1726,13 @@
     <w:p>
       <w:pPr>
         <w:pStyle w:val="11"/>
+        <w:tabs>
+          <w:tab w:val="left" w:pos="560"/>
+        </w:tabs>
         <w:rPr>
           <w:rFonts w:asciiTheme="minorHAnsi" w:hAnsiTheme="minorHAnsi" w:cstheme="minorBidi"/>
           <w:b w:val="0"/>
+          <w:bCs/>
           <w:caps w:val="0"/>
           <w:kern w:val="2"/>
           <w:sz w:val="24"/>
@@ -1616,50 +1740,87 @@
           <w14:ligatures w14:val="standardContextual"/>
         </w:rPr>
       </w:pPr>
-      <w:hyperlink w:anchor="_Toc163905000" w:history="1">
+      <w:hyperlink w:anchor="_Toc164069935" w:history="1">
         <w:r>
           <w:rPr>
             <w:rStyle w:val="a6"/>
-          </w:rPr>
-          <w:t>Глава 1. название первой главы выпускной квалификационной работы</w:t>
-        </w:r>
-        <w:r>
-          <w:rPr>
+            <w:b w:val="0"/>
+            <w:bCs/>
+          </w:rPr>
+          <w:t>3.</w:t>
+        </w:r>
+        <w:r>
+          <w:rPr>
+            <w:rFonts w:asciiTheme="minorHAnsi" w:hAnsiTheme="minorHAnsi" w:cstheme="minorBidi"/>
+            <w:b w:val="0"/>
+            <w:bCs/>
+            <w:caps w:val="0"/>
+            <w:kern w:val="2"/>
+            <w:sz w:val="24"/>
+            <w:szCs w:val="24"/>
+            <w14:ligatures w14:val="standardContextual"/>
+          </w:rPr>
+          <w:tab/>
+        </w:r>
+        <w:r>
+          <w:rPr>
+            <w:rStyle w:val="a6"/>
+            <w:b w:val="0"/>
+            <w:bCs/>
+          </w:rPr>
+          <w:t>Синтез системы с дискретным регулятором</w:t>
+        </w:r>
+        <w:r>
+          <w:rPr>
+            <w:b w:val="0"/>
+            <w:bCs/>
             <w:webHidden/>
           </w:rPr>
           <w:tab/>
         </w:r>
         <w:r>
           <w:rPr>
+            <w:b w:val="0"/>
+            <w:bCs/>
             <w:webHidden/>
           </w:rPr>
           <w:fldChar w:fldCharType="begin"/>
         </w:r>
         <w:r>
           <w:rPr>
+            <w:b w:val="0"/>
+            <w:bCs/>
             <w:webHidden/>
           </w:rPr>
-          <w:instrText xml:space="preserve"> PAGEREF _Toc163905000 \h </w:instrText>
-        </w:r>
-        <w:r>
-          <w:rPr>
+          <w:instrText xml:space="preserve"> PAGEREF _Toc164069935 \h </w:instrText>
+        </w:r>
+        <w:r>
+          <w:rPr>
+            <w:b w:val="0"/>
+            <w:bCs/>
             <w:webHidden/>
           </w:rPr>
         </w:r>
         <w:r>
           <w:rPr>
+            <w:b w:val="0"/>
+            <w:bCs/>
             <w:webHidden/>
           </w:rPr>
           <w:fldChar w:fldCharType="separate"/>
         </w:r>
         <w:r>
           <w:rPr>
+            <w:b w:val="0"/>
+            <w:bCs/>
             <w:webHidden/>
           </w:rPr>
           <w:t>10</w:t>
         </w:r>
         <w:r>
           <w:rPr>
+            <w:b w:val="0"/>
+            <w:bCs/>
             <w:webHidden/>
           </w:rPr>
           <w:fldChar w:fldCharType="end"/>
@@ -1668,9 +1829,10 @@
     </w:p>
     <w:p>
       <w:pPr>
-        <w:pStyle w:val="21"/>
+        <w:pStyle w:val="31"/>
         <w:rPr>
           <w:rFonts w:asciiTheme="minorHAnsi" w:eastAsiaTheme="minorEastAsia" w:hAnsiTheme="minorHAnsi" w:cstheme="minorBidi"/>
+          <w:bCs/>
           <w:noProof/>
           <w:kern w:val="2"/>
           <w:sz w:val="24"/>
@@ -1679,16 +1841,18 @@
           <w14:ligatures w14:val="standardContextual"/>
         </w:rPr>
       </w:pPr>
-      <w:hyperlink w:anchor="_Toc163905001" w:history="1">
+      <w:hyperlink w:anchor="_Toc164069936" w:history="1">
         <w:r>
           <w:rPr>
             <w:rStyle w:val="a6"/>
+            <w:bCs/>
             <w:noProof/>
           </w:rPr>
-          <w:t>1.1. Название первого параграфа первой главы</w:t>
-        </w:r>
-        <w:r>
-          <w:rPr>
+          <w:t>Постановка:</w:t>
+        </w:r>
+        <w:r>
+          <w:rPr>
+            <w:bCs/>
             <w:noProof/>
             <w:webHidden/>
           </w:rPr>
@@ -1696,6 +1860,7 @@
         </w:r>
         <w:r>
           <w:rPr>
+            <w:bCs/>
             <w:noProof/>
             <w:webHidden/>
           </w:rPr>
@@ -1703,19 +1868,22 @@
         </w:r>
         <w:r>
           <w:rPr>
+            <w:bCs/>
             <w:noProof/>
             <w:webHidden/>
           </w:rPr>
-          <w:instrText xml:space="preserve"> PAGEREF _Toc163905001 \h </w:instrText>
-        </w:r>
-        <w:r>
-          <w:rPr>
+          <w:instrText xml:space="preserve"> PAGEREF _Toc164069936 \h </w:instrText>
+        </w:r>
+        <w:r>
+          <w:rPr>
+            <w:bCs/>
             <w:noProof/>
             <w:webHidden/>
           </w:rPr>
         </w:r>
         <w:r>
           <w:rPr>
+            <w:bCs/>
             <w:noProof/>
             <w:webHidden/>
           </w:rPr>
@@ -1723,6 +1891,7 @@
         </w:r>
         <w:r>
           <w:rPr>
+            <w:bCs/>
             <w:noProof/>
             <w:webHidden/>
           </w:rPr>
@@ -1730,6 +1899,7 @@
         </w:r>
         <w:r>
           <w:rPr>
+            <w:bCs/>
             <w:noProof/>
             <w:webHidden/>
           </w:rPr>
@@ -1739,9 +1909,10 @@
     </w:p>
     <w:p>
       <w:pPr>
-        <w:pStyle w:val="21"/>
+        <w:pStyle w:val="31"/>
         <w:rPr>
           <w:rFonts w:asciiTheme="minorHAnsi" w:eastAsiaTheme="minorEastAsia" w:hAnsiTheme="minorHAnsi" w:cstheme="minorBidi"/>
+          <w:bCs/>
           <w:noProof/>
           <w:kern w:val="2"/>
           <w:sz w:val="24"/>
@@ -1750,16 +1921,18 @@
           <w14:ligatures w14:val="standardContextual"/>
         </w:rPr>
       </w:pPr>
-      <w:hyperlink w:anchor="_Toc163905002" w:history="1">
+      <w:hyperlink w:anchor="_Toc164069937" w:history="1">
         <w:r>
           <w:rPr>
             <w:rStyle w:val="a6"/>
+            <w:bCs/>
             <w:noProof/>
           </w:rPr>
-          <w:t>1.2. Название второго параграфа первой главы</w:t>
-        </w:r>
-        <w:r>
-          <w:rPr>
+          <w:t>Решение:</w:t>
+        </w:r>
+        <w:r>
+          <w:rPr>
+            <w:bCs/>
             <w:noProof/>
             <w:webHidden/>
           </w:rPr>
@@ -1767,6 +1940,7 @@
         </w:r>
         <w:r>
           <w:rPr>
+            <w:bCs/>
             <w:noProof/>
             <w:webHidden/>
           </w:rPr>
@@ -1774,19 +1948,22 @@
         </w:r>
         <w:r>
           <w:rPr>
+            <w:bCs/>
             <w:noProof/>
             <w:webHidden/>
           </w:rPr>
-          <w:instrText xml:space="preserve"> PAGEREF _Toc163905002 \h </w:instrText>
-        </w:r>
-        <w:r>
-          <w:rPr>
+          <w:instrText xml:space="preserve"> PAGEREF _Toc164069937 \h </w:instrText>
+        </w:r>
+        <w:r>
+          <w:rPr>
+            <w:bCs/>
             <w:noProof/>
             <w:webHidden/>
           </w:rPr>
         </w:r>
         <w:r>
           <w:rPr>
+            <w:bCs/>
             <w:noProof/>
             <w:webHidden/>
           </w:rPr>
@@ -1794,6 +1971,7 @@
         </w:r>
         <w:r>
           <w:rPr>
+            <w:bCs/>
             <w:noProof/>
             <w:webHidden/>
           </w:rPr>
@@ -1801,6 +1979,7 @@
         </w:r>
         <w:r>
           <w:rPr>
+            <w:bCs/>
             <w:noProof/>
             <w:webHidden/>
           </w:rPr>
@@ -1810,72 +1989,10 @@
     </w:p>
     <w:p>
       <w:pPr>
-        <w:pStyle w:val="11"/>
-        <w:rPr>
-          <w:rFonts w:asciiTheme="minorHAnsi" w:hAnsiTheme="minorHAnsi" w:cstheme="minorBidi"/>
-          <w:b w:val="0"/>
-          <w:caps w:val="0"/>
-          <w:kern w:val="2"/>
-          <w:sz w:val="24"/>
-          <w:szCs w:val="24"/>
-          <w14:ligatures w14:val="standardContextual"/>
-        </w:rPr>
-      </w:pPr>
-      <w:hyperlink w:anchor="_Toc163905003" w:history="1">
-        <w:r>
-          <w:rPr>
-            <w:rStyle w:val="a6"/>
-          </w:rPr>
-          <w:t>Глава 2. название второй главы выпускной квалификационной работы</w:t>
-        </w:r>
-        <w:r>
-          <w:rPr>
-            <w:webHidden/>
-          </w:rPr>
-          <w:tab/>
-        </w:r>
-        <w:r>
-          <w:rPr>
-            <w:webHidden/>
-          </w:rPr>
-          <w:fldChar w:fldCharType="begin"/>
-        </w:r>
-        <w:r>
-          <w:rPr>
-            <w:webHidden/>
-          </w:rPr>
-          <w:instrText xml:space="preserve"> PAGEREF _Toc163905003 \h </w:instrText>
-        </w:r>
-        <w:r>
-          <w:rPr>
-            <w:webHidden/>
-          </w:rPr>
-        </w:r>
-        <w:r>
-          <w:rPr>
-            <w:webHidden/>
-          </w:rPr>
-          <w:fldChar w:fldCharType="separate"/>
-        </w:r>
-        <w:r>
-          <w:rPr>
-            <w:webHidden/>
-          </w:rPr>
-          <w:t>11</w:t>
-        </w:r>
-        <w:r>
-          <w:rPr>
-            <w:webHidden/>
-          </w:rPr>
-          <w:fldChar w:fldCharType="end"/>
-        </w:r>
-      </w:hyperlink>
-    </w:p>
-    <w:p>
-      <w:pPr>
-        <w:pStyle w:val="21"/>
+        <w:pStyle w:val="31"/>
         <w:rPr>
           <w:rFonts w:asciiTheme="minorHAnsi" w:eastAsiaTheme="minorEastAsia" w:hAnsiTheme="minorHAnsi" w:cstheme="minorBidi"/>
+          <w:bCs/>
           <w:noProof/>
           <w:kern w:val="2"/>
           <w:sz w:val="24"/>
@@ -1884,16 +2001,18 @@
           <w14:ligatures w14:val="standardContextual"/>
         </w:rPr>
       </w:pPr>
-      <w:hyperlink w:anchor="_Toc163905004" w:history="1">
+      <w:hyperlink w:anchor="_Toc164069938" w:history="1">
         <w:r>
           <w:rPr>
             <w:rStyle w:val="a6"/>
+            <w:bCs/>
             <w:noProof/>
           </w:rPr>
-          <w:t>2.1. Название первого параграфа второй главы</w:t>
-        </w:r>
-        <w:r>
-          <w:rPr>
+          <w:t>Вывод:</w:t>
+        </w:r>
+        <w:r>
+          <w:rPr>
+            <w:bCs/>
             <w:noProof/>
             <w:webHidden/>
           </w:rPr>
@@ -1901,6 +2020,7 @@
         </w:r>
         <w:r>
           <w:rPr>
+            <w:bCs/>
             <w:noProof/>
             <w:webHidden/>
           </w:rPr>
@@ -1908,19 +2028,22 @@
         </w:r>
         <w:r>
           <w:rPr>
+            <w:bCs/>
             <w:noProof/>
             <w:webHidden/>
           </w:rPr>
-          <w:instrText xml:space="preserve"> PAGEREF _Toc163905004 \h </w:instrText>
-        </w:r>
-        <w:r>
-          <w:rPr>
+          <w:instrText xml:space="preserve"> PAGEREF _Toc164069938 \h </w:instrText>
+        </w:r>
+        <w:r>
+          <w:rPr>
+            <w:bCs/>
             <w:noProof/>
             <w:webHidden/>
           </w:rPr>
         </w:r>
         <w:r>
           <w:rPr>
+            <w:bCs/>
             <w:noProof/>
             <w:webHidden/>
           </w:rPr>
@@ -1928,352 +2051,16 @@
         </w:r>
         <w:r>
           <w:rPr>
+            <w:bCs/>
             <w:noProof/>
             <w:webHidden/>
           </w:rPr>
-          <w:t>11</w:t>
-        </w:r>
-        <w:r>
-          <w:rPr>
+          <w:t>14</w:t>
+        </w:r>
+        <w:r>
+          <w:rPr>
+            <w:bCs/>
             <w:noProof/>
-            <w:webHidden/>
-          </w:rPr>
-          <w:fldChar w:fldCharType="end"/>
-        </w:r>
-      </w:hyperlink>
-    </w:p>
-    <w:p>
-      <w:pPr>
-        <w:pStyle w:val="31"/>
-        <w:rPr>
-          <w:rFonts w:asciiTheme="minorHAnsi" w:eastAsiaTheme="minorEastAsia" w:hAnsiTheme="minorHAnsi" w:cstheme="minorBidi"/>
-          <w:noProof/>
-          <w:kern w:val="2"/>
-          <w:sz w:val="24"/>
-          <w:szCs w:val="24"/>
-          <w:lang w:eastAsia="ru-RU"/>
-          <w14:ligatures w14:val="standardContextual"/>
-        </w:rPr>
-      </w:pPr>
-      <w:hyperlink w:anchor="_Toc163905005" w:history="1">
-        <w:r>
-          <w:rPr>
-            <w:rStyle w:val="a6"/>
-            <w:noProof/>
-          </w:rPr>
-          <w:t>2.1.1. Название первого пункта первого параграфа второй главы</w:t>
-        </w:r>
-        <w:r>
-          <w:rPr>
-            <w:noProof/>
-            <w:webHidden/>
-          </w:rPr>
-          <w:tab/>
-        </w:r>
-        <w:r>
-          <w:rPr>
-            <w:noProof/>
-            <w:webHidden/>
-          </w:rPr>
-          <w:fldChar w:fldCharType="begin"/>
-        </w:r>
-        <w:r>
-          <w:rPr>
-            <w:noProof/>
-            <w:webHidden/>
-          </w:rPr>
-          <w:instrText xml:space="preserve"> PAGEREF _Toc163905005 \h </w:instrText>
-        </w:r>
-        <w:r>
-          <w:rPr>
-            <w:noProof/>
-            <w:webHidden/>
-          </w:rPr>
-        </w:r>
-        <w:r>
-          <w:rPr>
-            <w:noProof/>
-            <w:webHidden/>
-          </w:rPr>
-          <w:fldChar w:fldCharType="separate"/>
-        </w:r>
-        <w:r>
-          <w:rPr>
-            <w:noProof/>
-            <w:webHidden/>
-          </w:rPr>
-          <w:t>11</w:t>
-        </w:r>
-        <w:r>
-          <w:rPr>
-            <w:noProof/>
-            <w:webHidden/>
-          </w:rPr>
-          <w:fldChar w:fldCharType="end"/>
-        </w:r>
-      </w:hyperlink>
-    </w:p>
-    <w:p>
-      <w:pPr>
-        <w:pStyle w:val="11"/>
-        <w:rPr>
-          <w:rFonts w:asciiTheme="minorHAnsi" w:hAnsiTheme="minorHAnsi" w:cstheme="minorBidi"/>
-          <w:b w:val="0"/>
-          <w:caps w:val="0"/>
-          <w:kern w:val="2"/>
-          <w:sz w:val="24"/>
-          <w:szCs w:val="24"/>
-          <w14:ligatures w14:val="standardContextual"/>
-        </w:rPr>
-      </w:pPr>
-      <w:hyperlink w:anchor="_Toc163905006" w:history="1">
-        <w:r>
-          <w:rPr>
-            <w:rStyle w:val="a6"/>
-          </w:rPr>
-          <w:t>Глава 3. название третьей главы выпускной квалификационной работы</w:t>
-        </w:r>
-        <w:r>
-          <w:rPr>
-            <w:webHidden/>
-          </w:rPr>
-          <w:tab/>
-        </w:r>
-        <w:r>
-          <w:rPr>
-            <w:webHidden/>
-          </w:rPr>
-          <w:fldChar w:fldCharType="begin"/>
-        </w:r>
-        <w:r>
-          <w:rPr>
-            <w:webHidden/>
-          </w:rPr>
-          <w:instrText xml:space="preserve"> PAGEREF _Toc163905006 \h </w:instrText>
-        </w:r>
-        <w:r>
-          <w:rPr>
-            <w:webHidden/>
-          </w:rPr>
-        </w:r>
-        <w:r>
-          <w:rPr>
-            <w:webHidden/>
-          </w:rPr>
-          <w:fldChar w:fldCharType="separate"/>
-        </w:r>
-        <w:r>
-          <w:rPr>
-            <w:webHidden/>
-          </w:rPr>
-          <w:t>12</w:t>
-        </w:r>
-        <w:r>
-          <w:rPr>
-            <w:webHidden/>
-          </w:rPr>
-          <w:fldChar w:fldCharType="end"/>
-        </w:r>
-      </w:hyperlink>
-    </w:p>
-    <w:p>
-      <w:pPr>
-        <w:pStyle w:val="21"/>
-        <w:rPr>
-          <w:rFonts w:asciiTheme="minorHAnsi" w:eastAsiaTheme="minorEastAsia" w:hAnsiTheme="minorHAnsi" w:cstheme="minorBidi"/>
-          <w:noProof/>
-          <w:kern w:val="2"/>
-          <w:sz w:val="24"/>
-          <w:szCs w:val="24"/>
-          <w:lang w:eastAsia="ru-RU"/>
-          <w14:ligatures w14:val="standardContextual"/>
-        </w:rPr>
-      </w:pPr>
-      <w:hyperlink w:anchor="_Toc163905007" w:history="1">
-        <w:r>
-          <w:rPr>
-            <w:rStyle w:val="a6"/>
-            <w:noProof/>
-          </w:rPr>
-          <w:t>3.1. Название первого параграфа третьей главы</w:t>
-        </w:r>
-        <w:r>
-          <w:rPr>
-            <w:noProof/>
-            <w:webHidden/>
-          </w:rPr>
-          <w:tab/>
-        </w:r>
-        <w:r>
-          <w:rPr>
-            <w:noProof/>
-            <w:webHidden/>
-          </w:rPr>
-          <w:fldChar w:fldCharType="begin"/>
-        </w:r>
-        <w:r>
-          <w:rPr>
-            <w:noProof/>
-            <w:webHidden/>
-          </w:rPr>
-          <w:instrText xml:space="preserve"> PAGEREF _Toc163905007 \h </w:instrText>
-        </w:r>
-        <w:r>
-          <w:rPr>
-            <w:noProof/>
-            <w:webHidden/>
-          </w:rPr>
-        </w:r>
-        <w:r>
-          <w:rPr>
-            <w:noProof/>
-            <w:webHidden/>
-          </w:rPr>
-          <w:fldChar w:fldCharType="separate"/>
-        </w:r>
-        <w:r>
-          <w:rPr>
-            <w:noProof/>
-            <w:webHidden/>
-          </w:rPr>
-          <w:t>12</w:t>
-        </w:r>
-        <w:r>
-          <w:rPr>
-            <w:noProof/>
-            <w:webHidden/>
-          </w:rPr>
-          <w:fldChar w:fldCharType="end"/>
-        </w:r>
-      </w:hyperlink>
-    </w:p>
-    <w:p>
-      <w:pPr>
-        <w:pStyle w:val="11"/>
-        <w:rPr>
-          <w:rFonts w:asciiTheme="minorHAnsi" w:hAnsiTheme="minorHAnsi" w:cstheme="minorBidi"/>
-          <w:b w:val="0"/>
-          <w:caps w:val="0"/>
-          <w:kern w:val="2"/>
-          <w:sz w:val="24"/>
-          <w:szCs w:val="24"/>
-          <w14:ligatures w14:val="standardContextual"/>
-        </w:rPr>
-      </w:pPr>
-      <w:hyperlink w:anchor="_Toc163905008" w:history="1">
-        <w:r>
-          <w:rPr>
-            <w:rStyle w:val="a6"/>
-          </w:rPr>
-          <w:t>Заключение</w:t>
-        </w:r>
-        <w:r>
-          <w:rPr>
-            <w:webHidden/>
-          </w:rPr>
-          <w:tab/>
-        </w:r>
-        <w:r>
-          <w:rPr>
-            <w:webHidden/>
-          </w:rPr>
-          <w:fldChar w:fldCharType="begin"/>
-        </w:r>
-        <w:r>
-          <w:rPr>
-            <w:webHidden/>
-          </w:rPr>
-          <w:instrText xml:space="preserve"> PAGEREF _Toc163905008 \h </w:instrText>
-        </w:r>
-        <w:r>
-          <w:rPr>
-            <w:webHidden/>
-          </w:rPr>
-        </w:r>
-        <w:r>
-          <w:rPr>
-            <w:webHidden/>
-          </w:rPr>
-          <w:fldChar w:fldCharType="separate"/>
-        </w:r>
-        <w:r>
-          <w:rPr>
-            <w:webHidden/>
-          </w:rPr>
-          <w:t>14</w:t>
-        </w:r>
-        <w:r>
-          <w:rPr>
-            <w:webHidden/>
-          </w:rPr>
-          <w:fldChar w:fldCharType="end"/>
-        </w:r>
-      </w:hyperlink>
-    </w:p>
-    <w:p>
-      <w:pPr>
-        <w:pStyle w:val="11"/>
-        <w:rPr>
-          <w:rFonts w:asciiTheme="minorHAnsi" w:hAnsiTheme="minorHAnsi" w:cstheme="minorBidi"/>
-          <w:b w:val="0"/>
-          <w:caps w:val="0"/>
-          <w:kern w:val="2"/>
-          <w:sz w:val="24"/>
-          <w:szCs w:val="24"/>
-          <w14:ligatures w14:val="standardContextual"/>
-        </w:rPr>
-      </w:pPr>
-      <w:hyperlink w:anchor="_Toc163905009" w:history="1">
-        <w:r>
-          <w:rPr>
-            <w:rStyle w:val="a6"/>
-            <w:iCs/>
-          </w:rPr>
-          <w:t>С</w:t>
-        </w:r>
-        <w:r>
-          <w:rPr>
-            <w:rStyle w:val="a6"/>
-          </w:rPr>
-          <w:t>писок литературы</w:t>
-        </w:r>
-        <w:r>
-          <w:rPr>
-            <w:webHidden/>
-          </w:rPr>
-          <w:tab/>
-        </w:r>
-        <w:r>
-          <w:rPr>
-            <w:webHidden/>
-          </w:rPr>
-          <w:fldChar w:fldCharType="begin"/>
-        </w:r>
-        <w:r>
-          <w:rPr>
-            <w:webHidden/>
-          </w:rPr>
-          <w:instrText xml:space="preserve"> PAGEREF _Toc163905009 \h </w:instrText>
-        </w:r>
-        <w:r>
-          <w:rPr>
-            <w:webHidden/>
-          </w:rPr>
-        </w:r>
-        <w:r>
-          <w:rPr>
-            <w:webHidden/>
-          </w:rPr>
-          <w:fldChar w:fldCharType="separate"/>
-        </w:r>
-        <w:r>
-          <w:rPr>
-            <w:webHidden/>
-          </w:rPr>
-          <w:t>15</w:t>
-        </w:r>
-        <w:r>
-          <w:rPr>
             <w:webHidden/>
           </w:rPr>
           <w:fldChar w:fldCharType="end"/>
@@ -2290,6 +2077,10 @@
         </w:rPr>
       </w:pPr>
       <w:r>
+        <w:rPr>
+          <w:b w:val="0"/>
+          <w:bCs/>
+        </w:rPr>
         <w:fldChar w:fldCharType="end"/>
       </w:r>
     </w:p>
@@ -2301,7 +2092,7 @@
           <w:numId w:val="16"/>
         </w:numPr>
       </w:pPr>
-      <w:bookmarkStart w:id="7" w:name="_Toc163904992"/>
+      <w:bookmarkStart w:id="7" w:name="_Toc164069927"/>
       <w:bookmarkEnd w:id="5"/>
       <w:bookmarkEnd w:id="6"/>
       <w:r>
@@ -2314,7 +2105,7 @@
       <w:pPr>
         <w:pStyle w:val="afb"/>
       </w:pPr>
-      <w:bookmarkStart w:id="8" w:name="_Toc163904993"/>
+      <w:bookmarkStart w:id="8" w:name="_Toc164069928"/>
       <w:r>
         <w:t>Постановка:</w:t>
       </w:r>
@@ -2336,7 +2127,7 @@
       <w:pPr>
         <w:pStyle w:val="afb"/>
       </w:pPr>
-      <w:bookmarkStart w:id="9" w:name="_Toc163904994"/>
+      <w:bookmarkStart w:id="9" w:name="_Toc164069929"/>
       <w:r>
         <w:t>Решение:</w:t>
       </w:r>
@@ -2582,7 +2373,7 @@
       <w:pPr>
         <w:pStyle w:val="afb"/>
       </w:pPr>
-      <w:bookmarkStart w:id="10" w:name="_Toc163904995"/>
+      <w:bookmarkStart w:id="10" w:name="_Toc164069930"/>
       <w:r>
         <w:t>Вывод</w:t>
       </w:r>
@@ -2607,7 +2398,7 @@
       <w:pPr>
         <w:pStyle w:val="-"/>
       </w:pPr>
-      <w:bookmarkStart w:id="11" w:name="_Toc163904996"/>
+      <w:bookmarkStart w:id="11" w:name="_Toc164069931"/>
       <w:r>
         <w:lastRenderedPageBreak/>
         <w:t>ДЗ1 по курсу нелинейной ТАУ</w:t>
@@ -2618,7 +2409,7 @@
       <w:pPr>
         <w:pStyle w:val="afb"/>
       </w:pPr>
-      <w:bookmarkStart w:id="12" w:name="_Toc163904997"/>
+      <w:bookmarkStart w:id="12" w:name="_Toc164069932"/>
       <w:r>
         <w:t>Постановка:</w:t>
       </w:r>
@@ -2953,7 +2744,7 @@
       <w:pPr>
         <w:pStyle w:val="afb"/>
       </w:pPr>
-      <w:bookmarkStart w:id="13" w:name="_Toc163904998"/>
+      <w:bookmarkStart w:id="13" w:name="_Toc164069933"/>
       <w:r>
         <w:lastRenderedPageBreak/>
         <w:t>Решение:</w:t>
@@ -5206,15 +4997,7 @@
                 <w:color w:val="008013"/>
                 <w:lang w:val="en-US"/>
               </w:rPr>
-              <w:t xml:space="preserve"> </w:t>
-            </w:r>
-            <w:r>
-              <w:rPr>
-                <w:rFonts w:ascii="Consolas" w:hAnsi="Consolas" w:cs="Consolas"/>
-                <w:color w:val="008013"/>
-                <w:lang w:val="en-US"/>
-              </w:rPr>
-              <w:t xml:space="preserve">% </w:t>
+              <w:t xml:space="preserve"> % </w:t>
             </w:r>
             <w:r>
               <w:rPr>
@@ -5984,7 +5767,7 @@
       <w:pPr>
         <w:pStyle w:val="afb"/>
       </w:pPr>
-      <w:bookmarkStart w:id="14" w:name="_Toc163904999"/>
+      <w:bookmarkStart w:id="14" w:name="_Toc164069934"/>
       <w:r>
         <w:t>Вывод:</w:t>
       </w:r>
@@ -6014,18 +5797,25 @@
           <w:numId w:val="17"/>
         </w:numPr>
       </w:pPr>
+      <w:bookmarkStart w:id="15" w:name="_Toc164069935"/>
       <w:r>
         <w:lastRenderedPageBreak/>
         <w:t>Синтез системы с дискретным регулятором</w:t>
       </w:r>
+      <w:bookmarkEnd w:id="15"/>
     </w:p>
     <w:p>
       <w:pPr>
         <w:pStyle w:val="afb"/>
         <w:ind w:left="567" w:firstLine="0"/>
       </w:pPr>
-      <w:r>
-        <w:t xml:space="preserve">Постановка: </w:t>
+      <w:bookmarkStart w:id="16" w:name="_Toc164069936"/>
+      <w:r>
+        <w:t>Постановка:</w:t>
+      </w:r>
+      <w:bookmarkEnd w:id="16"/>
+      <w:r>
+        <w:t xml:space="preserve"> </w:t>
       </w:r>
     </w:p>
     <w:p>
@@ -6033,22 +5823,7 @@
         <w:pStyle w:val="afc"/>
       </w:pPr>
       <w:r>
-        <w:t>Н</w:t>
-      </w:r>
-      <w:r>
-        <w:t>еобходимо провести синтез непрерывного</w:t>
-      </w:r>
-      <w:r>
-        <w:t xml:space="preserve"> </w:t>
-      </w:r>
-      <w:r>
-        <w:t>регулятора для линейной системы и затем перевести его в дискретную форму</w:t>
-      </w:r>
-      <w:r>
-        <w:t xml:space="preserve"> </w:t>
-      </w:r>
-      <w:r>
-        <w:t>и верифицировать систему.</w:t>
+        <w:t>Необходимо провести синтез непрерывного регулятора для линейной системы и затем перевести его в дискретную форму и верифицировать систему.</w:t>
       </w:r>
     </w:p>
     <w:p>
@@ -6080,13 +5855,7 @@
         </w:numPr>
       </w:pPr>
       <w:r>
-        <w:t>Динамическая ошибка 1 градус при подаче на вход синуса</w:t>
-      </w:r>
-      <w:r>
-        <w:t xml:space="preserve"> </w:t>
-      </w:r>
-      <w:r>
-        <w:t>частотой 0.5 рад/с и амплитудой 50 градусов.</w:t>
+        <w:t>Динамическая ошибка 1 градус при подаче на вход синуса частотой 0.5 рад/с и амплитудой 50 градусов.</w:t>
       </w:r>
     </w:p>
     <w:p>
@@ -6094,11 +5863,13 @@
         <w:pStyle w:val="afb"/>
         <w:ind w:left="567" w:firstLine="0"/>
       </w:pPr>
-      <w:r>
-        <w:t>Решение</w:t>
-      </w:r>
-      <w:r>
-        <w:t xml:space="preserve">: </w:t>
+      <w:bookmarkStart w:id="17" w:name="_Toc164069937"/>
+      <w:r>
+        <w:t>Решение:</w:t>
+      </w:r>
+      <w:bookmarkEnd w:id="17"/>
+      <w:r>
+        <w:t xml:space="preserve"> </w:t>
       </w:r>
     </w:p>
     <w:p>
@@ -6210,10 +5981,7 @@
         </w:numPr>
       </w:pPr>
       <w:r>
-        <w:t>С</w:t>
-      </w:r>
-      <w:r>
-        <w:t>интез неизменяемой части с помощью последовательной коррекции</w:t>
+        <w:t>Синтез неизменяемой части с помощью последовательной коррекции</w:t>
       </w:r>
     </w:p>
     <w:p>
@@ -6268,6 +6036,9 @@
         </w:drawing>
       </w:r>
       <w:r>
+        <w:rPr>
+          <w:noProof/>
+        </w:rPr>
         <w:drawing>
           <wp:inline distT="0" distB="0" distL="0" distR="0" wp14:anchorId="467F4352" wp14:editId="5EB6CD51">
             <wp:extent cx="4119716" cy="2264215"/>
@@ -6385,6 +6156,9 @@
         <w:jc w:val="both"/>
       </w:pPr>
       <w:r>
+        <w:rPr>
+          <w:noProof/>
+        </w:rPr>
         <w:drawing>
           <wp:inline distT="0" distB="0" distL="0" distR="0" wp14:anchorId="6E826A23" wp14:editId="5DC1975C">
             <wp:extent cx="5939790" cy="2224405"/>
@@ -6425,21 +6199,9 @@
     <w:p>
       <w:pPr>
         <w:pStyle w:val="aff1"/>
-        <w:rPr>
-          <w:lang w:val="en-US"/>
-        </w:rPr>
-      </w:pPr>
-      <w:r>
-        <w:t>Рисунок 3.</w:t>
-      </w:r>
-      <w:r>
-        <w:t>3</w:t>
-      </w:r>
-      <w:r>
-        <w:t xml:space="preserve">. </w:t>
-      </w:r>
-      <w:r>
-        <w:t xml:space="preserve">Графики на выходе при подаче </w:t>
+      </w:pPr>
+      <w:r>
+        <w:t xml:space="preserve">Рисунок 3.3. Графики на выходе при подаче </w:t>
       </w:r>
       <w:r>
         <w:t>1</w:t>
@@ -6577,13 +6339,7 @@
             <w:rPr>
               <w:rFonts w:ascii="Cambria Math" w:hAnsi="Cambria Math"/>
             </w:rPr>
-            <m:t>=</m:t>
-          </m:r>
-          <m:r>
-            <w:rPr>
-              <w:rFonts w:ascii="Cambria Math" w:hAnsi="Cambria Math"/>
-            </w:rPr>
-            <m:t>1</m:t>
+            <m:t>=1</m:t>
           </m:r>
           <m:r>
             <w:rPr>
@@ -6596,19 +6352,7 @@
             <w:rPr>
               <w:rFonts w:ascii="Cambria Math" w:hAnsi="Cambria Math"/>
             </w:rPr>
-            <m:t>ki</m:t>
-          </m:r>
-          <m:r>
-            <w:rPr>
-              <w:rFonts w:ascii="Cambria Math" w:hAnsi="Cambria Math"/>
-            </w:rPr>
-            <m:t>=</m:t>
-          </m:r>
-          <m:r>
-            <w:rPr>
-              <w:rFonts w:ascii="Cambria Math" w:hAnsi="Cambria Math"/>
-            </w:rPr>
-            <m:t>1</m:t>
+            <m:t>ki=1</m:t>
           </m:r>
           <m:r>
             <w:rPr>
@@ -6634,13 +6378,7 @@
             <w:rPr>
               <w:rFonts w:ascii="Cambria Math" w:hAnsi="Cambria Math"/>
             </w:rPr>
-            <m:t>=</m:t>
-          </m:r>
-          <m:r>
-            <w:rPr>
-              <w:rFonts w:ascii="Cambria Math" w:hAnsi="Cambria Math"/>
-            </w:rPr>
-            <m:t>0</m:t>
+            <m:t>=0</m:t>
           </m:r>
           <m:r>
             <w:rPr>
@@ -6658,13 +6396,11 @@
         <w:jc w:val="both"/>
         <w:rPr>
           <w:rFonts w:eastAsiaTheme="minorEastAsia"/>
-          <w:lang w:val="en-US"/>
         </w:rPr>
       </w:pPr>
       <w:r>
         <w:rPr>
           <w:rFonts w:eastAsiaTheme="minorEastAsia"/>
-          <w:lang w:val="en-US"/>
         </w:rPr>
         <w:t xml:space="preserve"> </w:t>
       </w:r>
@@ -6689,7 +6425,6 @@
       <w:r>
         <w:rPr>
           <w:rFonts w:eastAsiaTheme="minorEastAsia"/>
-          <w:lang w:val="en-US"/>
         </w:rPr>
         <w:t>.</w:t>
       </w:r>
@@ -6759,6 +6494,7 @@
                 <w:rFonts w:ascii="Consolas" w:hAnsi="Consolas" w:cs="Consolas"/>
                 <w:sz w:val="24"/>
                 <w:szCs w:val="24"/>
+                <w:lang w:val="en-US"/>
               </w:rPr>
             </w:pPr>
             <w:r>
@@ -6766,42 +6502,27 @@
                 <w:rFonts w:ascii="Consolas" w:hAnsi="Consolas" w:cs="Consolas"/>
                 <w:sz w:val="24"/>
                 <w:szCs w:val="24"/>
-              </w:rPr>
-              <w:t xml:space="preserve">w = </w:t>
-            </w:r>
-            <w:proofErr w:type="spellStart"/>
+                <w:lang w:val="en-US"/>
+              </w:rPr>
+              <w:t>w = tf ([0.48315 1.1776 1.8463</w:t>
+            </w:r>
+            <w:proofErr w:type="gramStart"/>
             <w:r>
               <w:rPr>
                 <w:rFonts w:ascii="Consolas" w:hAnsi="Consolas" w:cs="Consolas"/>
                 <w:sz w:val="24"/>
                 <w:szCs w:val="24"/>
-              </w:rPr>
-              <w:t>tf</w:t>
-            </w:r>
-            <w:proofErr w:type="spellEnd"/>
+                <w:lang w:val="en-US"/>
+              </w:rPr>
+              <w:t>],[</w:t>
+            </w:r>
+            <w:proofErr w:type="gramEnd"/>
             <w:r>
               <w:rPr>
                 <w:rFonts w:ascii="Consolas" w:hAnsi="Consolas" w:cs="Consolas"/>
                 <w:sz w:val="24"/>
                 <w:szCs w:val="24"/>
-              </w:rPr>
-              <w:t xml:space="preserve"> ([0.48315 1.1776 1.8463</w:t>
-            </w:r>
-            <w:proofErr w:type="gramStart"/>
-            <w:r>
-              <w:rPr>
-                <w:rFonts w:ascii="Consolas" w:hAnsi="Consolas" w:cs="Consolas"/>
-                <w:sz w:val="24"/>
-                <w:szCs w:val="24"/>
-              </w:rPr>
-              <w:t>],[</w:t>
-            </w:r>
-            <w:proofErr w:type="gramEnd"/>
-            <w:r>
-              <w:rPr>
-                <w:rFonts w:ascii="Consolas" w:hAnsi="Consolas" w:cs="Consolas"/>
-                <w:sz w:val="24"/>
-                <w:szCs w:val="24"/>
+                <w:lang w:val="en-US"/>
               </w:rPr>
               <w:t>0.0000001 1 0])</w:t>
             </w:r>
@@ -6940,6 +6661,9 @@
         </w:rPr>
       </w:pPr>
       <w:r>
+        <w:rPr>
+          <w:noProof/>
+        </w:rPr>
         <w:drawing>
           <wp:inline distT="0" distB="0" distL="0" distR="0">
             <wp:extent cx="4114800" cy="1320800"/>
@@ -7001,16 +6725,7 @@
         </w:rPr>
       </w:pPr>
       <w:r>
-        <w:t>Рисунок 3.</w:t>
-      </w:r>
-      <w:r>
-        <w:t>5</w:t>
-      </w:r>
-      <w:r>
-        <w:t xml:space="preserve">. </w:t>
-      </w:r>
-      <w:r>
-        <w:t>Полученная функция регулятора</w:t>
+        <w:t>Рисунок 3.5. Полученная функция регулятора</w:t>
       </w:r>
     </w:p>
     <w:p>
@@ -7095,10 +6810,7 @@
         <w:t>6</w:t>
       </w:r>
       <w:r>
-        <w:t xml:space="preserve">. Полученная </w:t>
-      </w:r>
-      <w:r>
-        <w:t>подсистема регулятора</w:t>
+        <w:t>. Полученная подсистема регулятора</w:t>
       </w:r>
     </w:p>
     <w:p>
@@ -7225,16 +6937,7 @@
         <w:t>7</w:t>
       </w:r>
       <w:r>
-        <w:t xml:space="preserve">. </w:t>
-      </w:r>
-      <w:r>
-        <w:t xml:space="preserve">Итоговая система с дискретным </w:t>
-      </w:r>
-      <w:r>
-        <w:t>регулятор</w:t>
-      </w:r>
-      <w:r>
-        <w:t>ом</w:t>
+        <w:t>. Итоговая система с дискретным регулятором</w:t>
       </w:r>
     </w:p>
     <w:p>
@@ -7315,16 +7018,7 @@
         <w:pStyle w:val="aff1"/>
       </w:pPr>
       <w:r>
-        <w:t>Рисунок 3.</w:t>
-      </w:r>
-      <w:r>
-        <w:t>8</w:t>
-      </w:r>
-      <w:r>
-        <w:t xml:space="preserve">. </w:t>
-      </w:r>
-      <w:r>
-        <w:t>Графики при подаче синусоиды</w:t>
+        <w:t>Рисунок 3.8. Графики при подаче синусоиды</w:t>
       </w:r>
     </w:p>
     <w:p>
@@ -7404,10 +7098,7 @@
         <w:pStyle w:val="aff1"/>
       </w:pPr>
       <w:r>
-        <w:t xml:space="preserve">Рисунок 3.8. Графики при подаче </w:t>
-      </w:r>
-      <w:r>
-        <w:t>константы</w:t>
+        <w:t>Рисунок 3.8. Графики при подаче константы</w:t>
       </w:r>
     </w:p>
     <w:p>
@@ -7415,11 +7106,13 @@
         <w:pStyle w:val="afb"/>
         <w:ind w:left="567" w:firstLine="0"/>
       </w:pPr>
-      <w:r>
-        <w:t>Вывод</w:t>
-      </w:r>
-      <w:r>
-        <w:t xml:space="preserve">: </w:t>
+      <w:bookmarkStart w:id="18" w:name="_Toc164069938"/>
+      <w:r>
+        <w:t>Вывод:</w:t>
+      </w:r>
+      <w:bookmarkEnd w:id="18"/>
+      <w:r>
+        <w:t xml:space="preserve"> </w:t>
       </w:r>
     </w:p>
     <w:p>

</xml_diff>